<commit_message>
Se actualizó el Documento SRS
</commit_message>
<xml_diff>
--- a/doc/SRS/Specification Requirements Software.docx
+++ b/doc/SRS/Specification Requirements Software.docx
@@ -14,6 +14,8 @@
       <w:r>
         <w:rPr>
           <w:rFonts w:ascii="Arial Narrow" w:hAnsi="Arial Narrow"/>
+          <w:b/>
+          <w:bCs/>
         </w:rPr>
         <w:t>Software Requirements Specification</w:t>
       </w:r>
@@ -107,26 +109,26 @@
     </w:p>
     <w:p>
       <w:pPr>
-        <w:pStyle w:val="style46"/>
+        <w:pStyle w:val="style51"/>
         <w:jc w:val="right"/>
       </w:pPr>
       <w:r>
         <w:rPr>
           <w:rFonts w:ascii="Arial Narrow" w:hAnsi="Arial Narrow"/>
         </w:rPr>
-        <w:t>Universidad Nacional de Rio Cuarto – F. CEFQyN</w:t>
-      </w:r>
-    </w:p>
-    <w:p>
-      <w:pPr>
-        <w:pStyle w:val="style46"/>
+        <w:t>Universidad Nacional de Río Cuarto – F. CEFQyN</w:t>
+      </w:r>
+    </w:p>
+    <w:p>
+      <w:pPr>
+        <w:pStyle w:val="style51"/>
         <w:jc w:val="right"/>
       </w:pPr>
       <w:r>
         <w:rPr>
           <w:rFonts w:ascii="Arial Narrow" w:hAnsi="Arial Narrow"/>
         </w:rPr>
-        <w:t>Dpto. de Computación – IngenierÍa de Software</w:t>
+        <w:t>Dpto. de Computación – Ingeniería de Software</w:t>
       </w:r>
     </w:p>
     <w:p>
@@ -196,8 +198,8 @@
       <w:r>
         <w:rPr>
           <w:rFonts w:ascii="Arial Narrow" w:hAnsi="Arial Narrow"/>
-          <w:b w:val="false"/>
-          <w:bCs w:val="false"/>
+          <w:b/>
+          <w:bCs/>
         </w:rPr>
         <w:t>Índice</w:t>
       </w:r>
@@ -235,7 +237,11 @@
       </w:r>
       <w:r>
         <w:rPr/>
-        <w:t>1.1. Propósito...........................................................................................................................   3</w:t>
+        <w:t xml:space="preserve">1.1. Propósito............................................................................................................................ </w:t>
+      </w:r>
+      <w:r>
+        <w:rPr/>
+        <w:t xml:space="preserve"> 3</w:t>
       </w:r>
     </w:p>
     <w:p>
@@ -324,7 +330,7 @@
       </w:pPr>
       <w:r>
         <w:rPr/>
-        <w:t>2.3. Características del usuario.......................................................................................................  5</w:t>
+        <w:t>2.3. Características del usuario....................................................................................................... 5</w:t>
       </w:r>
     </w:p>
     <w:p>
@@ -335,7 +341,7 @@
       </w:pPr>
       <w:r>
         <w:rPr/>
-        <w:t>2.4. Restricciones generales...........................................................................................................   5</w:t>
+        <w:t>2.4. Restricciones generales...........................................................................................................  5</w:t>
       </w:r>
     </w:p>
     <w:p>
@@ -346,7 +352,7 @@
       </w:pPr>
       <w:r>
         <w:rPr/>
-        <w:t>2.4.1. Políticas reguladoras............................................................................................................   5</w:t>
+        <w:t>2.4.1. Políticas reguladoras............................................................................................................  5</w:t>
       </w:r>
     </w:p>
     <w:p>
@@ -357,7 +363,7 @@
       </w:pPr>
       <w:r>
         <w:rPr/>
-        <w:t>2.4.2. Limitaciones de hardware....................................................................................................   5</w:t>
+        <w:t>2.4.2. Limitaciones de hardware...................................................................................................  5</w:t>
       </w:r>
     </w:p>
     <w:p>
@@ -368,7 +374,7 @@
       </w:pPr>
       <w:r>
         <w:rPr/>
-        <w:t>2.4.3. Interfaces con otras aplicaciones..........................................................................................  5</w:t>
+        <w:t>2.4.3. Interfaces con otras aplicaciones.........................................................................................  5</w:t>
       </w:r>
     </w:p>
     <w:p>
@@ -379,7 +385,11 @@
       </w:pPr>
       <w:r>
         <w:rPr/>
-        <w:t>2.4.4. Funciones de control.............................................................................................................  5</w:t>
+        <w:t xml:space="preserve">2.4.4. Funciones de control...........................................................................................................  </w:t>
+      </w:r>
+      <w:r>
+        <w:rPr/>
+        <w:t>6</w:t>
       </w:r>
     </w:p>
     <w:p>
@@ -390,7 +400,11 @@
       </w:pPr>
       <w:r>
         <w:rPr/>
-        <w:t>2.4.5. Consideraciones de seguridad...............................................................................................  5</w:t>
+        <w:t xml:space="preserve">2.4.5. Consideraciones de seguridad.............................................................................................  </w:t>
+      </w:r>
+      <w:r>
+        <w:rPr/>
+        <w:t>6</w:t>
       </w:r>
     </w:p>
     <w:p>
@@ -412,7 +426,11 @@
       </w:pPr>
       <w:r>
         <w:rPr/>
-        <w:t>3.1. Requerimientos de interfaces externas....................................................................................  5</w:t>
+        <w:t xml:space="preserve">3.1. Requerimientos de interfaces externas...................................................................................  </w:t>
+      </w:r>
+      <w:r>
+        <w:rPr/>
+        <w:t>6</w:t>
       </w:r>
     </w:p>
     <w:p>
@@ -423,7 +441,11 @@
       </w:pPr>
       <w:r>
         <w:rPr/>
-        <w:t>3.2. Requerimientos funcionales.....................................................................................................  5</w:t>
+        <w:t xml:space="preserve">3.2. Requerimientos funcionales...................................................................................................  </w:t>
+      </w:r>
+      <w:r>
+        <w:rPr/>
+        <w:t>6</w:t>
       </w:r>
     </w:p>
     <w:p>
@@ -434,7 +456,11 @@
       </w:pPr>
       <w:r>
         <w:rPr/>
-        <w:t>3.2.1. Registrar usuario...................................................................................................................  5</w:t>
+        <w:t xml:space="preserve">3.2.1. Registrar usuario..................................................................................................................  </w:t>
+      </w:r>
+      <w:r>
+        <w:rPr/>
+        <w:t>6</w:t>
       </w:r>
     </w:p>
     <w:p>
@@ -445,7 +471,11 @@
       </w:pPr>
       <w:r>
         <w:rPr/>
-        <w:t>3.2.2. Autenticar usuario.................................................................................................................  6</w:t>
+        <w:t xml:space="preserve">3.2.2. Autenticar usuario................................................................................................................. </w:t>
+      </w:r>
+      <w:r>
+        <w:rPr/>
+        <w:t>7</w:t>
       </w:r>
     </w:p>
     <w:p>
@@ -456,7 +486,11 @@
       </w:pPr>
       <w:r>
         <w:rPr/>
-        <w:t>3.2.3. Reset password....................................................................................................................  6</w:t>
+        <w:t xml:space="preserve">3.2.3. Reset Password....................................................................................................................  </w:t>
+      </w:r>
+      <w:r>
+        <w:rPr/>
+        <w:t>7</w:t>
       </w:r>
     </w:p>
     <w:p>
@@ -467,7 +501,11 @@
       </w:pPr>
       <w:r>
         <w:rPr/>
-        <w:t>3.2.4. Iniciar partida.......................................................................................................................  7</w:t>
+        <w:t xml:space="preserve">3.2.4. Iniciar partida......................................................................................................................  </w:t>
+      </w:r>
+      <w:r>
+        <w:rPr/>
+        <w:t>8</w:t>
       </w:r>
     </w:p>
     <w:p>
@@ -478,7 +516,11 @@
       </w:pPr>
       <w:r>
         <w:rPr/>
-        <w:t>3.2.5. Registrar resultados del juego..............................................................................................  7</w:t>
+        <w:t xml:space="preserve">3.2.5. Registrar resultados del juego.............................................................................................  </w:t>
+      </w:r>
+      <w:r>
+        <w:rPr/>
+        <w:t>8</w:t>
       </w:r>
     </w:p>
     <w:p>
@@ -489,7 +531,11 @@
       </w:pPr>
       <w:r>
         <w:rPr/>
-        <w:t>3.2.6. Mostrar estadísticas históricas.............................................................................................  8</w:t>
+        <w:t xml:space="preserve">3.2.6. Mostrar estadísticas históricas............................................................................................  </w:t>
+      </w:r>
+      <w:r>
+        <w:rPr/>
+        <w:t>9</w:t>
       </w:r>
     </w:p>
     <w:p>
@@ -534,20 +580,75 @@
     </w:p>
     <w:p>
       <w:pPr>
+        <w:pStyle w:val="style1"/>
+      </w:pPr>
+      <w:r>
+        <w:rPr>
+          <w:rFonts w:ascii="Arial Narrow" w:hAnsi="Arial Narrow"/>
+        </w:rPr>
+        <w:t>1 Introducción</w:t>
+      </w:r>
+    </w:p>
+    <w:p>
+      <w:pPr>
+        <w:pStyle w:val="style2"/>
+      </w:pPr>
+      <w:r>
+        <w:rPr>
+          <w:rFonts w:ascii="Arial Narrow" w:hAnsi="Arial Narrow"/>
+          <w:b/>
+          <w:bCs/>
+        </w:rPr>
+        <w:t>1.1 Propósito</w:t>
+      </w:r>
+    </w:p>
+    <w:p>
+      <w:pPr>
         <w:pStyle w:val="style0"/>
-        <w:spacing w:after="0" w:before="200" w:line="100" w:lineRule="atLeast"/>
-        <w:contextualSpacing w:val="false"/>
-      </w:pPr>
-      <w:r>
-        <w:rPr>
-          <w:rFonts w:ascii="Arial Narrow" w:cs="Arial" w:hAnsi="Arial Narrow"/>
+      </w:pPr>
+      <w:r>
+        <w:rPr>
+          <w:rFonts w:ascii="Arial Narrow" w:hAnsi="Arial Narrow"/>
+        </w:rPr>
+        <w:t>El presente documento define el sitio web “</w:t>
+      </w:r>
+      <w:r>
+        <w:rPr>
+          <w:rFonts w:ascii="Arial Narrow" w:hAnsi="Arial Narrow"/>
+        </w:rPr>
+        <w:t>WSReversi</w:t>
+      </w:r>
+      <w:r>
+        <w:rPr>
+          <w:rFonts w:ascii="Arial Narrow" w:hAnsi="Arial Narrow"/>
+        </w:rPr>
+        <w:t>” con sus requisitos funcionales y no funcionales a desarrollar para la empresa I</w:t>
+      </w:r>
+      <w:r>
+        <w:rPr>
+          <w:rFonts w:ascii="Arial Narrow" w:hAnsi="Arial Narrow"/>
+          <w:i/>
+        </w:rPr>
+        <w:t>DS Inc.</w:t>
+      </w:r>
+      <w:r>
+        <w:rPr>
+          <w:rFonts w:ascii="Arial Narrow" w:hAnsi="Arial Narrow"/>
+        </w:rPr>
+        <w:t>, con el objeto de lograr un consenso sobre los alcances del proyecto ente el grupo desarrollador y el cliente.</w:t>
+      </w:r>
+    </w:p>
+    <w:p>
+      <w:pPr>
+        <w:pStyle w:val="style2"/>
+      </w:pPr>
+      <w:r>
+        <w:rPr>
+          <w:rFonts w:ascii="Arial Narrow" w:hAnsi="Arial Narrow"/>
           <w:b/>
           <w:bCs/>
-          <w:color w:val="000000"/>
-          <w:sz w:val="30"/>
-          <w:szCs w:val="30"/>
-        </w:rPr>
-        <w:t xml:space="preserve">                                        </w:t>
+        </w:rPr>
+        <w:t>1.2 Alcance</w:t>
       </w:r>
     </w:p>
     <w:p>
@@ -555,19 +656,64 @@
         <w:pStyle w:val="style0"/>
       </w:pPr>
       <w:r>
-        <w:rPr/>
-      </w:r>
-    </w:p>
-    <w:p>
-      <w:pPr>
-        <w:pStyle w:val="style1"/>
-        <w:pageBreakBefore/>
-      </w:pPr>
-      <w:r>
-        <w:rPr>
-          <w:rFonts w:ascii="Arial Narrow" w:hAnsi="Arial Narrow"/>
-        </w:rPr>
-        <w:t>1 Introducción</w:t>
+        <w:rPr>
+          <w:rFonts w:ascii="Arial Narrow" w:hAnsi="Arial Narrow"/>
+        </w:rPr>
+        <w:t xml:space="preserve">El producto a desarrollar es un sitio web llamado de </w:t>
+      </w:r>
+      <w:r>
+        <w:rPr>
+          <w:rFonts w:ascii="Arial Narrow" w:hAnsi="Arial Narrow"/>
+          <w:i/>
+        </w:rPr>
+        <w:t>WSReversi</w:t>
+      </w:r>
+      <w:r>
+        <w:rPr>
+          <w:rFonts w:ascii="Arial Narrow" w:hAnsi="Arial Narrow"/>
+        </w:rPr>
+        <w:t>, donde los visitantes podrán jugar distintas partidas del juego “Reversi”.</w:t>
+      </w:r>
+    </w:p>
+    <w:p>
+      <w:pPr>
+        <w:pStyle w:val="style0"/>
+      </w:pPr>
+      <w:r>
+        <w:rPr>
+          <w:rFonts w:ascii="Arial Narrow" w:hAnsi="Arial Narrow"/>
+        </w:rPr>
+        <w:t xml:space="preserve">El sitio permitirá a sus clientes registrarse (condición necesaria y suficiente), para poder iniciar una nueva partida, </w:t>
+      </w:r>
+      <w:r>
+        <w:rPr>
+          <w:rFonts w:ascii="Arial Narrow" w:hAnsi="Arial Narrow"/>
+        </w:rPr>
+        <w:t>resetear su Password si se le ha olvidado,</w:t>
+      </w:r>
+      <w:r>
+        <w:rPr>
+          <w:rFonts w:ascii="Arial Narrow" w:hAnsi="Arial Narrow"/>
+        </w:rPr>
+        <w:t xml:space="preserve"> </w:t>
+      </w:r>
+      <w:r>
+        <w:rPr>
+          <w:rFonts w:ascii="Arial Narrow" w:hAnsi="Arial Narrow"/>
+        </w:rPr>
+        <w:t>seleccionar el nivel en el cual desea participar (fácil, mediano, difícil)</w:t>
+      </w:r>
+      <w:r>
+        <w:rPr>
+          <w:rFonts w:ascii="Arial Narrow" w:hAnsi="Arial Narrow"/>
+        </w:rPr>
+        <w:t xml:space="preserve"> y si </w:t>
+      </w:r>
+      <w:r>
+        <w:rPr>
+          <w:rFonts w:ascii="Arial Narrow" w:hAnsi="Arial Narrow"/>
+        </w:rPr>
+        <w:t>seleccionar el Tema(Fondo del Tablero) que desea que tenga su partida.</w:t>
       </w:r>
     </w:p>
     <w:p>
@@ -580,97 +726,12 @@
           <w:b/>
           <w:bCs/>
         </w:rPr>
-        <w:t>1.1 Propósito</w:t>
-      </w:r>
-    </w:p>
-    <w:p>
-      <w:pPr>
-        <w:pStyle w:val="style0"/>
-      </w:pPr>
-      <w:r>
-        <w:rPr>
-          <w:rFonts w:ascii="Arial Narrow" w:hAnsi="Arial Narrow"/>
-        </w:rPr>
-        <w:t>El presente documento define el sitio web “ids-reversi.com.ar” con sus requisitos funcionales y no funcionales a desarrollar para la empresa I</w:t>
-      </w:r>
-      <w:r>
-        <w:rPr>
-          <w:rFonts w:ascii="Arial Narrow" w:hAnsi="Arial Narrow"/>
-          <w:i/>
-        </w:rPr>
-        <w:t>DS Inc.</w:t>
-      </w:r>
-      <w:r>
-        <w:rPr>
-          <w:rFonts w:ascii="Arial Narrow" w:hAnsi="Arial Narrow"/>
-        </w:rPr>
-        <w:t>, con el objeto de lograr un consenso sobre los alcances del proyecto ente el grupo desarrollador y el cliente.</w:t>
-      </w:r>
-    </w:p>
-    <w:p>
-      <w:pPr>
-        <w:pStyle w:val="style2"/>
-      </w:pPr>
-      <w:r>
-        <w:rPr>
-          <w:rFonts w:ascii="Arial Narrow" w:hAnsi="Arial Narrow"/>
-          <w:b/>
-          <w:bCs/>
-        </w:rPr>
-        <w:t>1.2 Alcance</w:t>
-      </w:r>
-    </w:p>
-    <w:p>
-      <w:pPr>
-        <w:pStyle w:val="style0"/>
-      </w:pPr>
-      <w:r>
-        <w:rPr>
-          <w:rFonts w:ascii="Arial Narrow" w:hAnsi="Arial Narrow"/>
-        </w:rPr>
-        <w:t>El producto a desarrollar es un sitio web llamado de ids-reversi</w:t>
-      </w:r>
-      <w:r>
-        <w:rPr>
-          <w:rFonts w:ascii="Arial Narrow" w:hAnsi="Arial Narrow"/>
-          <w:i/>
-        </w:rPr>
-        <w:t>.Com.Ar</w:t>
-      </w:r>
-      <w:r>
-        <w:rPr>
-          <w:rFonts w:ascii="Arial Narrow" w:hAnsi="Arial Narrow"/>
-        </w:rPr>
-        <w:t>, donde los visitantes podrán jugar distintas partidas del juego “Reversi”.</w:t>
-      </w:r>
-    </w:p>
-    <w:p>
-      <w:pPr>
-        <w:pStyle w:val="style0"/>
-      </w:pPr>
-      <w:r>
-        <w:rPr>
-          <w:rFonts w:ascii="Arial Narrow" w:hAnsi="Arial Narrow"/>
-        </w:rPr>
-        <w:t>El sitio permitirá a sus clientes registrarse (condicion necesaria y suficiente), para poder iniciar una nueva partida, con la opcion de guardar la misma y si asi lo desea continuarla en otro momento.</w:t>
-      </w:r>
-    </w:p>
-    <w:p>
-      <w:pPr>
-        <w:pStyle w:val="style2"/>
-      </w:pPr>
-      <w:r>
-        <w:rPr>
-          <w:rFonts w:ascii="Arial Narrow" w:hAnsi="Arial Narrow"/>
-          <w:b/>
-          <w:bCs/>
-        </w:rPr>
         <w:t>1.3 Definiciones, acrónimos y abreviaciones</w:t>
       </w:r>
     </w:p>
     <w:p>
       <w:pPr>
-        <w:pStyle w:val="style47"/>
+        <w:pStyle w:val="style52"/>
         <w:numPr>
           <w:ilvl w:val="0"/>
           <w:numId w:val="1"/>
@@ -687,12 +748,12 @@
         <w:rPr>
           <w:rFonts w:ascii="Arial Narrow" w:hAnsi="Arial Narrow"/>
         </w:rPr>
-        <w:t xml:space="preserve"> Persona que se registra para poder iniciar una ó mas partidas del juego.</w:t>
-      </w:r>
-    </w:p>
-    <w:p>
-      <w:pPr>
-        <w:pStyle w:val="style47"/>
+        <w:t xml:space="preserve"> Persona que se registra para poder iniciar una o mas partidas del juego.</w:t>
+      </w:r>
+    </w:p>
+    <w:p>
+      <w:pPr>
+        <w:pStyle w:val="style52"/>
         <w:numPr>
           <w:ilvl w:val="0"/>
           <w:numId w:val="1"/>
@@ -714,7 +775,7 @@
     </w:p>
     <w:p>
       <w:pPr>
-        <w:pStyle w:val="style47"/>
+        <w:pStyle w:val="style52"/>
         <w:numPr>
           <w:ilvl w:val="0"/>
           <w:numId w:val="1"/>
@@ -736,7 +797,7 @@
     </w:p>
     <w:p>
       <w:pPr>
-        <w:pStyle w:val="style47"/>
+        <w:pStyle w:val="style52"/>
         <w:numPr>
           <w:ilvl w:val="0"/>
           <w:numId w:val="1"/>
@@ -758,7 +819,7 @@
     </w:p>
     <w:p>
       <w:pPr>
-        <w:pStyle w:val="style47"/>
+        <w:pStyle w:val="style52"/>
         <w:numPr>
           <w:ilvl w:val="0"/>
           <w:numId w:val="1"/>
@@ -813,7 +874,7 @@
     <w:tbl>
       <w:tblPr>
         <w:jc w:val="left"/>
-        <w:tblInd w:type="dxa" w:w="73"/>
+        <w:tblInd w:type="dxa" w:w="68"/>
         <w:tblBorders>
           <w:top w:color="00000A" w:space="0" w:sz="4" w:val="single"/>
           <w:left w:color="00000A" w:space="0" w:sz="4" w:val="single"/>
@@ -824,7 +885,7 @@
         </w:tblBorders>
         <w:tblCellMar>
           <w:top w:type="dxa" w:w="0"/>
-          <w:left w:type="dxa" w:w="83"/>
+          <w:left w:type="dxa" w:w="78"/>
           <w:bottom w:type="dxa" w:w="0"/>
           <w:right w:type="dxa" w:w="108"/>
         </w:tblCellMar>
@@ -849,7 +910,7 @@
             </w:tcBorders>
             <w:shd w:fill="FFFFFF" w:val="clear"/>
             <w:tcMar>
-              <w:left w:type="dxa" w:w="83"/>
+              <w:left w:type="dxa" w:w="78"/>
             </w:tcMar>
             <w:vAlign w:val="bottom"/>
           </w:tcPr>
@@ -913,7 +974,7 @@
             </w:tcBorders>
             <w:shd w:fill="FFFFFF" w:val="clear"/>
             <w:tcMar>
-              <w:left w:type="dxa" w:w="83"/>
+              <w:left w:type="dxa" w:w="78"/>
             </w:tcMar>
             <w:vAlign w:val="bottom"/>
           </w:tcPr>
@@ -956,7 +1017,28 @@
                 <w:rFonts w:ascii="Arial Narrow" w:cs="Times New Roman" w:hAnsi="Arial Narrow"/>
                 <w:color w:val="000000"/>
               </w:rPr>
-              <w:t>Tester – Diseñador/programador GUI</w:t>
+              <w:t>Tester – Diseñador/</w:t>
+            </w:r>
+            <w:r>
+              <w:rPr>
+                <w:rFonts w:ascii="Arial Narrow" w:cs="Times New Roman" w:hAnsi="Arial Narrow"/>
+                <w:color w:val="000000"/>
+              </w:rPr>
+              <w:t>P</w:t>
+            </w:r>
+            <w:r>
+              <w:rPr>
+                <w:rFonts w:ascii="Arial Narrow" w:cs="Times New Roman" w:hAnsi="Arial Narrow"/>
+                <w:color w:val="000000"/>
+              </w:rPr>
+              <w:t xml:space="preserve">rogramador </w:t>
+            </w:r>
+            <w:r>
+              <w:rPr>
+                <w:rFonts w:ascii="Arial Narrow" w:cs="Times New Roman" w:hAnsi="Arial Narrow"/>
+                <w:color w:val="000000"/>
+              </w:rPr>
+              <w:t>del Frontend</w:t>
             </w:r>
           </w:p>
         </w:tc>
@@ -977,7 +1059,7 @@
             </w:tcBorders>
             <w:shd w:fill="FFFFFF" w:val="clear"/>
             <w:tcMar>
-              <w:left w:type="dxa" w:w="83"/>
+              <w:left w:type="dxa" w:w="78"/>
             </w:tcMar>
             <w:vAlign w:val="bottom"/>
           </w:tcPr>
@@ -1020,7 +1102,28 @@
                 <w:rFonts w:ascii="Arial Narrow" w:cs="Times New Roman" w:hAnsi="Arial Narrow"/>
                 <w:color w:val="000000"/>
               </w:rPr>
-              <w:t>Realizar la Interfaz Gráfica de la aplicación y realizar las pruebas al Sistema</w:t>
+              <w:t>Desarrollar el Paquete WS</w:t>
+            </w:r>
+            <w:r>
+              <w:rPr>
+                <w:rFonts w:ascii="Arial Narrow" w:cs="Times New Roman" w:hAnsi="Arial Narrow"/>
+                <w:color w:val="000000"/>
+              </w:rPr>
+              <w:t>R</w:t>
+            </w:r>
+            <w:r>
+              <w:rPr>
+                <w:rFonts w:ascii="Arial Narrow" w:cs="Times New Roman" w:hAnsi="Arial Narrow"/>
+                <w:color w:val="000000"/>
+              </w:rPr>
+              <w:t>eversi y r</w:t>
+            </w:r>
+            <w:r>
+              <w:rPr>
+                <w:rFonts w:ascii="Arial Narrow" w:cs="Times New Roman" w:hAnsi="Arial Narrow"/>
+                <w:color w:val="000000"/>
+              </w:rPr>
+              <w:t>ealizar la Interfaz Gráfica de la aplicación</w:t>
             </w:r>
           </w:p>
         </w:tc>
@@ -1093,7 +1196,7 @@
             </w:tcBorders>
             <w:shd w:fill="FFFFFF" w:val="clear"/>
             <w:tcMar>
-              <w:left w:type="dxa" w:w="83"/>
+              <w:left w:type="dxa" w:w="78"/>
             </w:tcMar>
             <w:vAlign w:val="bottom"/>
           </w:tcPr>
@@ -1157,7 +1260,7 @@
             </w:tcBorders>
             <w:shd w:fill="FFFFFF" w:val="clear"/>
             <w:tcMar>
-              <w:left w:type="dxa" w:w="83"/>
+              <w:left w:type="dxa" w:w="78"/>
             </w:tcMar>
             <w:vAlign w:val="bottom"/>
           </w:tcPr>
@@ -1195,6 +1298,20 @@
               <w:spacing w:after="0" w:before="200" w:line="100" w:lineRule="atLeast"/>
               <w:contextualSpacing w:val="false"/>
             </w:pPr>
+            <w:r>
+              <w:rPr>
+                <w:rFonts w:ascii="Arial Narrow" w:cs="Times New Roman" w:hAnsi="Arial Narrow"/>
+                <w:color w:val="000000"/>
+              </w:rPr>
+              <w:t xml:space="preserve">Tester </w:t>
+            </w:r>
+            <w:r>
+              <w:rPr>
+                <w:rFonts w:ascii="Arial Narrow" w:cs="Times New Roman" w:hAnsi="Arial Narrow"/>
+                <w:color w:val="000000"/>
+              </w:rPr>
+              <w:t xml:space="preserve">- </w:t>
+            </w:r>
             <w:r>
               <w:rPr>
                 <w:rFonts w:ascii="Arial Narrow" w:cs="Times New Roman" w:hAnsi="Arial Narrow"/>
@@ -1221,7 +1338,7 @@
             </w:tcBorders>
             <w:shd w:fill="FFFFFF" w:val="clear"/>
             <w:tcMar>
-              <w:left w:type="dxa" w:w="83"/>
+              <w:left w:type="dxa" w:w="78"/>
             </w:tcMar>
             <w:vAlign w:val="bottom"/>
           </w:tcPr>
@@ -1264,7 +1381,14 @@
                 <w:rFonts w:ascii="Arial Narrow" w:cs="Times New Roman" w:hAnsi="Arial Narrow"/>
                 <w:color w:val="000000"/>
               </w:rPr>
-              <w:t>Desarrollar el Sistema</w:t>
+              <w:t xml:space="preserve">Desarrollar el </w:t>
+            </w:r>
+            <w:r>
+              <w:rPr>
+                <w:rFonts w:ascii="Arial Narrow" w:cs="Times New Roman" w:hAnsi="Arial Narrow"/>
+                <w:color w:val="000000"/>
+              </w:rPr>
+              <w:t>Paquete Usuario con sus clases correspondientes</w:t>
             </w:r>
           </w:p>
         </w:tc>
@@ -1337,7 +1461,7 @@
             </w:tcBorders>
             <w:shd w:fill="FFFFFF" w:val="clear"/>
             <w:tcMar>
-              <w:left w:type="dxa" w:w="83"/>
+              <w:left w:type="dxa" w:w="78"/>
             </w:tcMar>
             <w:vAlign w:val="bottom"/>
           </w:tcPr>
@@ -1401,7 +1525,7 @@
             </w:tcBorders>
             <w:shd w:fill="FFFFFF" w:val="clear"/>
             <w:tcMar>
-              <w:left w:type="dxa" w:w="83"/>
+              <w:left w:type="dxa" w:w="78"/>
             </w:tcMar>
             <w:vAlign w:val="bottom"/>
           </w:tcPr>
@@ -1439,6 +1563,20 @@
               <w:spacing w:after="0" w:before="200" w:line="100" w:lineRule="atLeast"/>
               <w:contextualSpacing w:val="false"/>
             </w:pPr>
+            <w:r>
+              <w:rPr>
+                <w:rFonts w:ascii="Arial Narrow" w:cs="Times New Roman" w:hAnsi="Arial Narrow"/>
+                <w:color w:val="000000"/>
+              </w:rPr>
+              <w:t xml:space="preserve">Tester </w:t>
+            </w:r>
+            <w:r>
+              <w:rPr>
+                <w:rFonts w:ascii="Arial Narrow" w:cs="Times New Roman" w:hAnsi="Arial Narrow"/>
+                <w:color w:val="000000"/>
+              </w:rPr>
+              <w:t xml:space="preserve">- </w:t>
+            </w:r>
             <w:r>
               <w:rPr>
                 <w:rFonts w:ascii="Arial Narrow" w:cs="Times New Roman" w:hAnsi="Arial Narrow"/>
@@ -1465,7 +1603,7 @@
             </w:tcBorders>
             <w:shd w:fill="FFFFFF" w:val="clear"/>
             <w:tcMar>
-              <w:left w:type="dxa" w:w="83"/>
+              <w:left w:type="dxa" w:w="78"/>
             </w:tcMar>
             <w:vAlign w:val="bottom"/>
           </w:tcPr>
@@ -1508,7 +1646,14 @@
                 <w:rFonts w:ascii="Arial Narrow" w:cs="Times New Roman" w:hAnsi="Arial Narrow"/>
                 <w:color w:val="000000"/>
               </w:rPr>
-              <w:t>Desarrollar el Sistema</w:t>
+              <w:t xml:space="preserve">Desarrollar el </w:t>
+            </w:r>
+            <w:r>
+              <w:rPr>
+                <w:rFonts w:ascii="Arial Narrow" w:cs="Times New Roman" w:hAnsi="Arial Narrow"/>
+                <w:color w:val="000000"/>
+              </w:rPr>
+              <w:t>Paquete Reversi con sus clases correspondientes</w:t>
             </w:r>
           </w:p>
         </w:tc>
@@ -1541,13 +1686,15 @@
       <w:r>
         <w:rPr>
           <w:rFonts w:ascii="Arial Narrow" w:hAnsi="Arial Narrow"/>
+          <w:b/>
+          <w:bCs/>
         </w:rPr>
         <w:t>2 Descripción global</w:t>
       </w:r>
     </w:p>
     <w:p>
       <w:pPr>
-        <w:pStyle w:val="style47"/>
+        <w:pStyle w:val="style52"/>
         <w:spacing w:after="0" w:before="200" w:line="100" w:lineRule="atLeast"/>
         <w:ind w:hanging="0" w:left="495" w:right="0"/>
         <w:contextualSpacing/>
@@ -1563,6 +1710,8 @@
       <w:r>
         <w:rPr>
           <w:rFonts w:ascii="Arial Narrow" w:hAnsi="Arial Narrow"/>
+          <w:b/>
+          <w:bCs/>
         </w:rPr>
         <w:t>2.1 Perspectiva del Producto</w:t>
       </w:r>
@@ -1608,7 +1757,7 @@
     </w:p>
     <w:p>
       <w:pPr>
-        <w:pStyle w:val="style47"/>
+        <w:pStyle w:val="style52"/>
         <w:numPr>
           <w:ilvl w:val="0"/>
           <w:numId w:val="2"/>
@@ -1625,7 +1774,7 @@
     </w:p>
     <w:p>
       <w:pPr>
-        <w:pStyle w:val="style47"/>
+        <w:pStyle w:val="style52"/>
         <w:numPr>
           <w:ilvl w:val="0"/>
           <w:numId w:val="2"/>
@@ -1642,7 +1791,7 @@
     </w:p>
     <w:p>
       <w:pPr>
-        <w:pStyle w:val="style47"/>
+        <w:pStyle w:val="style52"/>
         <w:numPr>
           <w:ilvl w:val="0"/>
           <w:numId w:val="2"/>
@@ -1654,12 +1803,28 @@
           <w:sz w:val="23"/>
           <w:szCs w:val="23"/>
         </w:rPr>
-        <w:t>Reset Password (opcional)</w:t>
-      </w:r>
-    </w:p>
-    <w:p>
-      <w:pPr>
-        <w:pStyle w:val="style47"/>
+        <w:t>Reset</w:t>
+      </w:r>
+      <w:r>
+        <w:rPr>
+          <w:rFonts w:ascii="Arial Narrow" w:hAnsi="Arial Narrow"/>
+          <w:sz w:val="23"/>
+          <w:szCs w:val="23"/>
+        </w:rPr>
+        <w:t>ear</w:t>
+      </w:r>
+      <w:r>
+        <w:rPr>
+          <w:rFonts w:ascii="Arial Narrow" w:hAnsi="Arial Narrow"/>
+          <w:sz w:val="23"/>
+          <w:szCs w:val="23"/>
+        </w:rPr>
+        <w:t xml:space="preserve"> Password.</w:t>
+      </w:r>
+    </w:p>
+    <w:p>
+      <w:pPr>
+        <w:pStyle w:val="style52"/>
         <w:numPr>
           <w:ilvl w:val="0"/>
           <w:numId w:val="2"/>
@@ -1676,7 +1841,7 @@
     </w:p>
     <w:p>
       <w:pPr>
-        <w:pStyle w:val="style47"/>
+        <w:pStyle w:val="style52"/>
         <w:numPr>
           <w:ilvl w:val="0"/>
           <w:numId w:val="2"/>
@@ -1693,7 +1858,7 @@
     </w:p>
     <w:p>
       <w:pPr>
-        <w:pStyle w:val="style47"/>
+        <w:pStyle w:val="style52"/>
         <w:numPr>
           <w:ilvl w:val="0"/>
           <w:numId w:val="2"/>
@@ -1710,7 +1875,7 @@
     </w:p>
     <w:p>
       <w:pPr>
-        <w:pStyle w:val="style2"/>
+        <w:pStyle w:val="style52"/>
       </w:pPr>
       <w:r>
         <w:rPr/>
@@ -1718,57 +1883,176 @@
     </w:p>
     <w:p>
       <w:pPr>
-        <w:pStyle w:val="style2"/>
-      </w:pPr>
-      <w:r>
-        <w:rPr/>
-      </w:r>
-    </w:p>
-    <w:p>
-      <w:pPr>
-        <w:pStyle w:val="style2"/>
-      </w:pPr>
-      <w:r>
-        <w:rPr/>
-      </w:r>
-    </w:p>
-    <w:p>
-      <w:pPr>
-        <w:pStyle w:val="style2"/>
-      </w:pPr>
-      <w:r>
-        <w:rPr/>
-      </w:r>
-    </w:p>
-    <w:p>
-      <w:pPr>
-        <w:pStyle w:val="style2"/>
-      </w:pPr>
-      <w:r>
-        <w:rPr>
-          <w:rFonts w:ascii="Arial Narrow" w:hAnsi="Arial Narrow"/>
+        <w:pStyle w:val="style52"/>
+      </w:pPr>
+      <w:r>
+        <w:rPr>
           <w:b/>
           <w:bCs/>
-        </w:rPr>
-        <w:t>2.3 Característica del usuario</w:t>
-      </w:r>
-    </w:p>
-    <w:p>
-      <w:pPr>
-        <w:pStyle w:val="style0"/>
-      </w:pPr>
-      <w:r>
-        <w:rPr>
-          <w:rFonts w:ascii="Arial Narrow" w:hAnsi="Arial Narrow"/>
+          <w:u w:val="single"/>
+        </w:rPr>
+      </w:r>
+    </w:p>
+    <w:p>
+      <w:pPr>
+        <w:pStyle w:val="style52"/>
+      </w:pPr>
+      <w:r>
+        <w:rPr>
+          <w:b/>
+          <w:bCs/>
+          <w:u w:val="single"/>
+        </w:rPr>
+      </w:r>
+    </w:p>
+    <w:p>
+      <w:pPr>
+        <w:pStyle w:val="style52"/>
+      </w:pPr>
+      <w:r>
+        <w:rPr>
+          <w:b/>
+          <w:bCs/>
+          <w:u w:val="single"/>
+        </w:rPr>
+      </w:r>
+    </w:p>
+    <w:p>
+      <w:pPr>
+        <w:pStyle w:val="style52"/>
+      </w:pPr>
+      <w:r>
+        <w:rPr>
+          <w:b/>
+          <w:bCs/>
+          <w:u w:val="single"/>
+        </w:rPr>
+      </w:r>
+    </w:p>
+    <w:p>
+      <w:pPr>
+        <w:pStyle w:val="style52"/>
+      </w:pPr>
+      <w:r>
+        <w:rPr>
+          <w:rFonts w:ascii="Arial Narrow" w:hAnsi="Arial Narrow"/>
+          <w:b/>
+          <w:bCs/>
           <w:sz w:val="23"/>
           <w:szCs w:val="23"/>
+          <w:u w:val="single"/>
+        </w:rPr>
+        <w:t>Diagrama de Clases:</w:t>
+      </w:r>
+    </w:p>
+    <w:p>
+      <w:pPr>
+        <w:pStyle w:val="style52"/>
+      </w:pPr>
+      <w:r>
+        <w:rPr/>
+        <w:drawing>
+          <wp:anchor allowOverlap="1" behindDoc="0" distB="0" distL="0" distR="0" distT="0" layoutInCell="1" locked="0" relativeHeight="0" simplePos="0">
+            <wp:simplePos x="0" y="0"/>
+            <wp:positionH relativeFrom="column">
+              <wp:posOffset>-539115</wp:posOffset>
+            </wp:positionH>
+            <wp:positionV relativeFrom="paragraph">
+              <wp:posOffset>0</wp:posOffset>
+            </wp:positionV>
+            <wp:extent cx="7198995" cy="4521835"/>
+            <wp:effectExtent b="0" l="0" r="0" t="0"/>
+            <wp:wrapSquare wrapText="largest"/>
+            <wp:docPr descr="" id="0" name="Picture"/>
+            <wp:cNvGraphicFramePr>
+              <a:graphicFrameLocks xmlns:a="http://schemas.openxmlformats.org/drawingml/2006/main" noChangeAspect="1"/>
+            </wp:cNvGraphicFramePr>
+            <a:graphic xmlns:a="http://schemas.openxmlformats.org/drawingml/2006/main">
+              <a:graphicData uri="http://schemas.openxmlformats.org/drawingml/2006/picture">
+                <pic:pic xmlns:pic="http://schemas.openxmlformats.org/drawingml/2006/picture">
+                  <pic:nvPicPr>
+                    <pic:cNvPr descr="" id="0" name="Picture"/>
+                    <pic:cNvPicPr>
+                      <a:picLocks noChangeArrowheads="1" noChangeAspect="1"/>
+                    </pic:cNvPicPr>
+                  </pic:nvPicPr>
+                  <pic:blipFill>
+                    <a:blip r:embed="rId2"/>
+                    <a:srcRect/>
+                    <a:stretch>
+                      <a:fillRect/>
+                    </a:stretch>
+                  </pic:blipFill>
+                  <pic:spPr bwMode="auto">
+                    <a:xfrm>
+                      <a:off x="0" y="0"/>
+                      <a:ext cx="7198995" cy="4521835"/>
+                    </a:xfrm>
+                    <a:prstGeom prst="rect">
+                      <a:avLst/>
+                    </a:prstGeom>
+                    <a:noFill/>
+                    <a:ln w="9525">
+                      <a:noFill/>
+                      <a:miter lim="800000"/>
+                      <a:headEnd/>
+                      <a:tailEnd/>
+                    </a:ln>
+                  </pic:spPr>
+                </pic:pic>
+              </a:graphicData>
+            </a:graphic>
+          </wp:anchor>
+        </w:drawing>
+      </w:r>
+    </w:p>
+    <w:p>
+      <w:pPr>
+        <w:pStyle w:val="style52"/>
+        <w:ind w:hanging="0" w:left="0" w:right="0"/>
+      </w:pPr>
+      <w:r>
+        <w:rPr/>
+      </w:r>
+    </w:p>
+    <w:p>
+      <w:pPr>
+        <w:pStyle w:val="style52"/>
+        <w:ind w:hanging="0" w:left="0" w:right="0"/>
+      </w:pPr>
+      <w:r>
+        <w:rPr/>
+      </w:r>
+    </w:p>
+    <w:p>
+      <w:pPr>
+        <w:pStyle w:val="style2"/>
+      </w:pPr>
+      <w:r>
+        <w:rPr>
+          <w:rFonts w:ascii="Arial Narrow" w:hAnsi="Arial Narrow"/>
+          <w:b/>
+          <w:bCs/>
+        </w:rPr>
+        <w:t>2.3 Característica del usuario</w:t>
+      </w:r>
+    </w:p>
+    <w:p>
+      <w:pPr>
+        <w:pStyle w:val="style0"/>
+      </w:pPr>
+      <w:r>
+        <w:rPr>
+          <w:rFonts w:ascii="Arial Narrow" w:hAnsi="Arial Narrow"/>
+          <w:sz w:val="23"/>
+          <w:szCs w:val="23"/>
         </w:rPr>
         <w:t>El Sistema contendrá 1 tipo de usuario que interactúa:</w:t>
       </w:r>
     </w:p>
     <w:p>
       <w:pPr>
-        <w:pStyle w:val="style47"/>
+        <w:pStyle w:val="style52"/>
         <w:numPr>
           <w:ilvl w:val="0"/>
           <w:numId w:val="3"/>
@@ -1798,7 +2082,7 @@
     </w:p>
     <w:p>
       <w:pPr>
-        <w:pStyle w:val="style47"/>
+        <w:pStyle w:val="style52"/>
         <w:spacing w:after="0" w:before="200" w:line="100" w:lineRule="atLeast"/>
         <w:contextualSpacing/>
       </w:pPr>
@@ -1855,7 +2139,7 @@
           <w:sz w:val="23"/>
           <w:szCs w:val="23"/>
         </w:rPr>
-        <w:t>Para esta aplicación será necesario una maquina servidora en la cual se instalara el servidor WEB GLASSFISH, MySQLSQL, JAVA y la página web.</w:t>
+        <w:t>Para esta aplicación será necesario una maquina servidora en la cual se instalara el servidor WEB GLASSFISH, MySQL SQL, JAVA y la página web.</w:t>
       </w:r>
     </w:p>
     <w:p>
@@ -1933,7 +2217,15 @@
           <w:sz w:val="23"/>
           <w:szCs w:val="23"/>
         </w:rPr>
-        <w:t>Cada usuario (jugador) deberá autenticarse. Los eMails de los clientes deben ser verificados al momento de generar la cuenta.</w:t>
+        <w:t xml:space="preserve">Cada usuario (jugador) deberá autenticarse. </w:t>
+      </w:r>
+      <w:r>
+        <w:rPr>
+          <w:rFonts w:ascii="Arial Narrow" w:hAnsi="Arial Narrow"/>
+          <w:sz w:val="23"/>
+          <w:szCs w:val="23"/>
+        </w:rPr>
+        <w:t>Si el Usuario ha olvidado su contraseña tendrá la posibilidad de resetearla.</w:t>
       </w:r>
     </w:p>
     <w:p>
@@ -2020,12 +2312,28 @@
           <w:b/>
           <w:bCs/>
         </w:rPr>
-        <w:t xml:space="preserve"> REGISTAR USUARIO</w:t>
-      </w:r>
-    </w:p>
-    <w:p>
-      <w:pPr>
-        <w:pStyle w:val="style47"/>
+        <w:t xml:space="preserve"> REGIST</w:t>
+      </w:r>
+      <w:r>
+        <w:rPr>
+          <w:rFonts w:ascii="Arial Narrow" w:hAnsi="Arial Narrow"/>
+          <w:b/>
+          <w:bCs/>
+        </w:rPr>
+        <w:t>RAR</w:t>
+      </w:r>
+      <w:r>
+        <w:rPr>
+          <w:rFonts w:ascii="Arial Narrow" w:hAnsi="Arial Narrow"/>
+          <w:b/>
+          <w:bCs/>
+        </w:rPr>
+        <w:t xml:space="preserve"> USUARIO</w:t>
+      </w:r>
+    </w:p>
+    <w:p>
+      <w:pPr>
+        <w:pStyle w:val="style52"/>
         <w:numPr>
           <w:ilvl w:val="0"/>
           <w:numId w:val="4"/>
@@ -2047,7 +2355,7 @@
     </w:p>
     <w:p>
       <w:pPr>
-        <w:pStyle w:val="style47"/>
+        <w:pStyle w:val="style52"/>
         <w:numPr>
           <w:ilvl w:val="0"/>
           <w:numId w:val="4"/>
@@ -2069,7 +2377,7 @@
     </w:p>
     <w:p>
       <w:pPr>
-        <w:pStyle w:val="style47"/>
+        <w:pStyle w:val="style52"/>
         <w:numPr>
           <w:ilvl w:val="0"/>
           <w:numId w:val="4"/>
@@ -2091,7 +2399,7 @@
     </w:p>
     <w:p>
       <w:pPr>
-        <w:pStyle w:val="style47"/>
+        <w:pStyle w:val="style52"/>
         <w:numPr>
           <w:ilvl w:val="0"/>
           <w:numId w:val="4"/>
@@ -2113,7 +2421,7 @@
     </w:p>
     <w:p>
       <w:pPr>
-        <w:pStyle w:val="style47"/>
+        <w:pStyle w:val="style52"/>
         <w:numPr>
           <w:ilvl w:val="0"/>
           <w:numId w:val="4"/>
@@ -2148,7 +2456,7 @@
       </w:tblPr>
       <w:tblGrid>
         <w:gridCol w:w="3680"/>
-        <w:gridCol w:w="3930"/>
+        <w:gridCol w:w="3929"/>
       </w:tblGrid>
       <w:tr>
         <w:trPr>
@@ -2181,7 +2489,7 @@
         </w:tc>
         <w:tc>
           <w:tcPr>
-            <w:tcW w:type="dxa" w:w="3930"/>
+            <w:tcW w:type="dxa" w:w="3929"/>
             <w:tcBorders>
               <w:top w:val="none"/>
               <w:left w:val="none"/>
@@ -2262,7 +2570,7 @@
         </w:tc>
         <w:tc>
           <w:tcPr>
-            <w:tcW w:type="dxa" w:w="3930"/>
+            <w:tcW w:type="dxa" w:w="3929"/>
             <w:tcBorders>
               <w:top w:val="none"/>
               <w:left w:val="none"/>
@@ -2277,7 +2585,7 @@
           </w:tcPr>
           <w:p>
             <w:pPr>
-              <w:pStyle w:val="style47"/>
+              <w:pStyle w:val="style52"/>
               <w:spacing w:after="200" w:before="200"/>
               <w:contextualSpacing/>
             </w:pPr>
@@ -2287,7 +2595,7 @@
           </w:p>
           <w:p>
             <w:pPr>
-              <w:pStyle w:val="style47"/>
+              <w:pStyle w:val="style52"/>
               <w:spacing w:after="200" w:before="200"/>
               <w:contextualSpacing/>
             </w:pPr>
@@ -2297,7 +2605,7 @@
           </w:p>
           <w:p>
             <w:pPr>
-              <w:pStyle w:val="style47"/>
+              <w:pStyle w:val="style52"/>
               <w:spacing w:after="200" w:before="200"/>
               <w:contextualSpacing/>
             </w:pPr>
@@ -2307,7 +2615,7 @@
           </w:p>
           <w:p>
             <w:pPr>
-              <w:pStyle w:val="style47"/>
+              <w:pStyle w:val="style52"/>
               <w:spacing w:after="200" w:before="200"/>
               <w:contextualSpacing/>
             </w:pPr>
@@ -2317,7 +2625,7 @@
           </w:p>
           <w:p>
             <w:pPr>
-              <w:pStyle w:val="style47"/>
+              <w:pStyle w:val="style52"/>
               <w:spacing w:after="200" w:before="200"/>
               <w:contextualSpacing/>
             </w:pPr>
@@ -2327,7 +2635,7 @@
           </w:p>
           <w:p>
             <w:pPr>
-              <w:pStyle w:val="style47"/>
+              <w:pStyle w:val="style52"/>
               <w:spacing w:after="200" w:before="200"/>
               <w:contextualSpacing/>
             </w:pPr>
@@ -2364,7 +2672,7 @@
         </w:tc>
         <w:tc>
           <w:tcPr>
-            <w:tcW w:type="dxa" w:w="3930"/>
+            <w:tcW w:type="dxa" w:w="3929"/>
             <w:tcBorders>
               <w:top w:val="none"/>
               <w:left w:val="none"/>
@@ -2380,7 +2688,7 @@
           </w:tcPr>
           <w:p>
             <w:pPr>
-              <w:pStyle w:val="style47"/>
+              <w:pStyle w:val="style52"/>
               <w:numPr>
                 <w:ilvl w:val="0"/>
                 <w:numId w:val="10"/>
@@ -2392,12 +2700,24 @@
               <w:rPr>
                 <w:rFonts w:ascii="Arial Narrow" w:hAnsi="Arial Narrow"/>
               </w:rPr>
-              <w:t>El sistema registra al usuario y envía un email a la dirección suministrada con un código de activación.</w:t>
-            </w:r>
-          </w:p>
-          <w:p>
-            <w:pPr>
-              <w:pStyle w:val="style47"/>
+              <w:t>El sistema registra al usuario y envía un e</w:t>
+            </w:r>
+            <w:r>
+              <w:rPr>
+                <w:rFonts w:ascii="Arial Narrow" w:hAnsi="Arial Narrow"/>
+              </w:rPr>
+              <w:t>M</w:t>
+            </w:r>
+            <w:r>
+              <w:rPr>
+                <w:rFonts w:ascii="Arial Narrow" w:hAnsi="Arial Narrow"/>
+              </w:rPr>
+              <w:t>ail a la dirección suministrada con un código de activación.</w:t>
+            </w:r>
+          </w:p>
+          <w:p>
+            <w:pPr>
+              <w:pStyle w:val="style52"/>
               <w:numPr>
                 <w:ilvl w:val="0"/>
                 <w:numId w:val="10"/>
@@ -2421,7 +2741,7 @@
         </w:trPr>
         <w:tc>
           <w:tcPr>
-            <w:tcW w:type="dxa" w:w="7610"/>
+            <w:tcW w:type="dxa" w:w="7609"/>
             <w:gridSpan w:val="2"/>
             <w:tcBorders>
               <w:top w:val="none"/>
@@ -2454,7 +2774,7 @@
         </w:trPr>
         <w:tc>
           <w:tcPr>
-            <w:tcW w:type="dxa" w:w="7610"/>
+            <w:tcW w:type="dxa" w:w="7609"/>
             <w:gridSpan w:val="2"/>
             <w:tcBorders>
               <w:top w:val="none"/>
@@ -2474,6 +2794,15 @@
               <w:t>1.1. El sistema detecta que es un usuario ya registrado y le ofrece vínculos para recuperar su contraseña.</w:t>
             </w:r>
           </w:p>
+          <w:p>
+            <w:pPr>
+              <w:pStyle w:val="style0"/>
+              <w:jc w:val="left"/>
+            </w:pPr>
+            <w:r>
+              <w:rPr/>
+            </w:r>
+          </w:p>
         </w:tc>
       </w:tr>
     </w:tbl>
@@ -2492,7 +2821,7 @@
     </w:p>
     <w:p>
       <w:pPr>
-        <w:pStyle w:val="style47"/>
+        <w:pStyle w:val="style52"/>
         <w:numPr>
           <w:ilvl w:val="0"/>
           <w:numId w:val="5"/>
@@ -2516,7 +2845,7 @@
     </w:p>
     <w:p>
       <w:pPr>
-        <w:pStyle w:val="style47"/>
+        <w:pStyle w:val="style52"/>
         <w:numPr>
           <w:ilvl w:val="0"/>
           <w:numId w:val="5"/>
@@ -2533,12 +2862,12 @@
         <w:rPr>
           <w:rFonts w:ascii="Arial Narrow" w:hAnsi="Arial Narrow"/>
         </w:rPr>
-        <w:t xml:space="preserve"> El usuario intenta iniciar sesion.</w:t>
-      </w:r>
-    </w:p>
-    <w:p>
-      <w:pPr>
-        <w:pStyle w:val="style47"/>
+        <w:t xml:space="preserve"> El usuario intenta iniciar sesión.</w:t>
+      </w:r>
+    </w:p>
+    <w:p>
+      <w:pPr>
+        <w:pStyle w:val="style52"/>
         <w:numPr>
           <w:ilvl w:val="0"/>
           <w:numId w:val="5"/>
@@ -2560,7 +2889,7 @@
     </w:p>
     <w:p>
       <w:pPr>
-        <w:pStyle w:val="style47"/>
+        <w:pStyle w:val="style52"/>
         <w:numPr>
           <w:ilvl w:val="0"/>
           <w:numId w:val="5"/>
@@ -2577,12 +2906,12 @@
         <w:rPr>
           <w:rFonts w:ascii="Arial Narrow" w:hAnsi="Arial Narrow"/>
         </w:rPr>
-        <w:t xml:space="preserve"> El usuario intenta iniciar sesion suministrando la información solicitada y el sistema verifica la BD para comprobar que está registrado.</w:t>
-      </w:r>
-    </w:p>
-    <w:p>
-      <w:pPr>
-        <w:pStyle w:val="style47"/>
+        <w:t xml:space="preserve"> El usuario intenta iniciar sesión. suministrando la información solicitada y el sistema verifica la BD para comprobar que está registrado.</w:t>
+      </w:r>
+    </w:p>
+    <w:p>
+      <w:pPr>
+        <w:pStyle w:val="style52"/>
         <w:numPr>
           <w:ilvl w:val="0"/>
           <w:numId w:val="5"/>
@@ -2617,7 +2946,7 @@
       </w:tblPr>
       <w:tblGrid>
         <w:gridCol w:w="3843"/>
-        <w:gridCol w:w="3767"/>
+        <w:gridCol w:w="3766"/>
       </w:tblGrid>
       <w:tr>
         <w:trPr>
@@ -2650,7 +2979,7 @@
         </w:tc>
         <w:tc>
           <w:tcPr>
-            <w:tcW w:type="dxa" w:w="3767"/>
+            <w:tcW w:type="dxa" w:w="3766"/>
             <w:tcBorders>
               <w:top w:val="none"/>
               <w:left w:val="none"/>
@@ -2691,7 +3020,7 @@
           </w:tcPr>
           <w:p>
             <w:pPr>
-              <w:pStyle w:val="style47"/>
+              <w:pStyle w:val="style52"/>
               <w:numPr>
                 <w:ilvl w:val="0"/>
                 <w:numId w:val="6"/>
@@ -2708,7 +3037,7 @@
           </w:p>
           <w:p>
             <w:pPr>
-              <w:pStyle w:val="style47"/>
+              <w:pStyle w:val="style52"/>
               <w:numPr>
                 <w:ilvl w:val="0"/>
                 <w:numId w:val="6"/>
@@ -2726,7 +3055,7 @@
         </w:tc>
         <w:tc>
           <w:tcPr>
-            <w:tcW w:type="dxa" w:w="3767"/>
+            <w:tcW w:type="dxa" w:w="3766"/>
             <w:tcBorders>
               <w:top w:val="none"/>
               <w:left w:val="none"/>
@@ -2772,7 +3101,7 @@
         </w:tc>
         <w:tc>
           <w:tcPr>
-            <w:tcW w:type="dxa" w:w="3767"/>
+            <w:tcW w:type="dxa" w:w="3766"/>
             <w:tcBorders>
               <w:top w:val="none"/>
               <w:left w:val="none"/>
@@ -2783,7 +3112,7 @@
           </w:tcPr>
           <w:p>
             <w:pPr>
-              <w:pStyle w:val="style47"/>
+              <w:pStyle w:val="style52"/>
               <w:numPr>
                 <w:ilvl w:val="0"/>
                 <w:numId w:val="6"/>
@@ -2800,7 +3129,7 @@
           </w:p>
           <w:p>
             <w:pPr>
-              <w:pStyle w:val="style47"/>
+              <w:pStyle w:val="style52"/>
               <w:numPr>
                 <w:ilvl w:val="0"/>
                 <w:numId w:val="6"/>
@@ -2817,7 +3146,7 @@
           </w:p>
           <w:p>
             <w:pPr>
-              <w:pStyle w:val="style47"/>
+              <w:pStyle w:val="style52"/>
               <w:numPr>
                 <w:ilvl w:val="0"/>
                 <w:numId w:val="6"/>
@@ -2840,7 +3169,7 @@
         </w:trPr>
         <w:tc>
           <w:tcPr>
-            <w:tcW w:type="dxa" w:w="7610"/>
+            <w:tcW w:type="dxa" w:w="7609"/>
             <w:gridSpan w:val="2"/>
             <w:tcBorders>
               <w:top w:val="none"/>
@@ -2871,7 +3200,7 @@
         </w:trPr>
         <w:tc>
           <w:tcPr>
-            <w:tcW w:type="dxa" w:w="7610"/>
+            <w:tcW w:type="dxa" w:w="7609"/>
             <w:gridSpan w:val="2"/>
             <w:tcBorders>
               <w:top w:val="none"/>
@@ -2883,7 +3212,7 @@
           </w:tcPr>
           <w:p>
             <w:pPr>
-              <w:pStyle w:val="style47"/>
+              <w:pStyle w:val="style52"/>
               <w:spacing w:after="200" w:before="200"/>
               <w:ind w:hanging="0" w:left="0" w:right="0"/>
               <w:contextualSpacing/>
@@ -2895,17 +3224,6 @@
               <w:t>5.1. En caso de no haber jugadores en la cola de espera de la dificultad seleccionada por el jugador, este quedara a la espera de otro jugador. En el momento que ingrese un rival se iniciará la partida.</w:t>
             </w:r>
           </w:p>
-          <w:p>
-            <w:pPr>
-              <w:pStyle w:val="style47"/>
-              <w:spacing w:after="200" w:before="200"/>
-              <w:ind w:hanging="0" w:left="0" w:right="0"/>
-              <w:contextualSpacing/>
-            </w:pPr>
-            <w:r>
-              <w:rPr/>
-            </w:r>
-          </w:p>
         </w:tc>
       </w:tr>
     </w:tbl>
@@ -2924,7 +3242,7 @@
     </w:p>
     <w:p>
       <w:pPr>
-        <w:pStyle w:val="style47"/>
+        <w:pStyle w:val="style52"/>
         <w:numPr>
           <w:ilvl w:val="0"/>
           <w:numId w:val="5"/>
@@ -2946,7 +3264,7 @@
     </w:p>
     <w:p>
       <w:pPr>
-        <w:pStyle w:val="style47"/>
+        <w:pStyle w:val="style52"/>
         <w:numPr>
           <w:ilvl w:val="0"/>
           <w:numId w:val="5"/>
@@ -2968,7 +3286,7 @@
     </w:p>
     <w:p>
       <w:pPr>
-        <w:pStyle w:val="style47"/>
+        <w:pStyle w:val="style52"/>
         <w:numPr>
           <w:ilvl w:val="0"/>
           <w:numId w:val="5"/>
@@ -2985,12 +3303,12 @@
         <w:rPr>
           <w:rFonts w:ascii="Arial Narrow" w:hAnsi="Arial Narrow"/>
         </w:rPr>
-        <w:t xml:space="preserve"> Se establece un nuevo password para el usuario y se actualiza la BD.</w:t>
-      </w:r>
-    </w:p>
-    <w:p>
-      <w:pPr>
-        <w:pStyle w:val="style47"/>
+        <w:t xml:space="preserve"> Se establece un nuevo Password para el usuario y se actualiza la BD.</w:t>
+      </w:r>
+    </w:p>
+    <w:p>
+      <w:pPr>
+        <w:pStyle w:val="style52"/>
         <w:numPr>
           <w:ilvl w:val="0"/>
           <w:numId w:val="5"/>
@@ -3007,12 +3325,12 @@
         <w:rPr>
           <w:rFonts w:ascii="Arial Narrow" w:hAnsi="Arial Narrow"/>
         </w:rPr>
-        <w:t xml:space="preserve"> El usuario accede al sistema y decide modificar su password por una cuestión de seguridad.</w:t>
-      </w:r>
-    </w:p>
-    <w:p>
-      <w:pPr>
-        <w:pStyle w:val="style47"/>
+        <w:t xml:space="preserve"> El usuario accede al sistema y decide modificar su Password por una cuestión de seguridad.</w:t>
+      </w:r>
+    </w:p>
+    <w:p>
+      <w:pPr>
+        <w:pStyle w:val="style52"/>
         <w:numPr>
           <w:ilvl w:val="0"/>
           <w:numId w:val="5"/>
@@ -3047,7 +3365,7 @@
       </w:tblPr>
       <w:tblGrid>
         <w:gridCol w:w="3843"/>
-        <w:gridCol w:w="3767"/>
+        <w:gridCol w:w="3766"/>
       </w:tblGrid>
       <w:tr>
         <w:trPr>
@@ -3080,7 +3398,7 @@
         </w:tc>
         <w:tc>
           <w:tcPr>
-            <w:tcW w:type="dxa" w:w="3767"/>
+            <w:tcW w:type="dxa" w:w="3766"/>
             <w:tcBorders>
               <w:top w:val="none"/>
               <w:left w:val="none"/>
@@ -3121,7 +3439,7 @@
           </w:tcPr>
           <w:p>
             <w:pPr>
-              <w:pStyle w:val="style47"/>
+              <w:pStyle w:val="style52"/>
               <w:numPr>
                 <w:ilvl w:val="0"/>
                 <w:numId w:val="11"/>
@@ -3139,7 +3457,7 @@
           </w:p>
           <w:p>
             <w:pPr>
-              <w:pStyle w:val="style47"/>
+              <w:pStyle w:val="style52"/>
               <w:numPr>
                 <w:ilvl w:val="0"/>
                 <w:numId w:val="11"/>
@@ -3152,13 +3470,13 @@
               <w:rPr>
                 <w:rFonts w:ascii="Arial Narrow" w:hAnsi="Arial Narrow"/>
               </w:rPr>
-              <w:t>Ingresa a la sección para el cambio de password.</w:t>
+              <w:t>Ingresa a la sección para el cambio de Password.</w:t>
             </w:r>
           </w:p>
         </w:tc>
         <w:tc>
           <w:tcPr>
-            <w:tcW w:type="dxa" w:w="3767"/>
+            <w:tcW w:type="dxa" w:w="3766"/>
             <w:tcBorders>
               <w:top w:val="none"/>
               <w:left w:val="none"/>
@@ -3204,7 +3522,7 @@
         </w:tc>
         <w:tc>
           <w:tcPr>
-            <w:tcW w:type="dxa" w:w="3767"/>
+            <w:tcW w:type="dxa" w:w="3766"/>
             <w:tcBorders>
               <w:top w:val="none"/>
               <w:left w:val="none"/>
@@ -3215,7 +3533,7 @@
           </w:tcPr>
           <w:p>
             <w:pPr>
-              <w:pStyle w:val="style47"/>
+              <w:pStyle w:val="style52"/>
               <w:numPr>
                 <w:ilvl w:val="0"/>
                 <w:numId w:val="11"/>
@@ -3227,12 +3545,30 @@
               <w:rPr>
                 <w:rFonts w:ascii="Arial Narrow" w:hAnsi="Arial Narrow"/>
               </w:rPr>
-              <w:t>Solicita la password actual  y la nueva password.</w:t>
-            </w:r>
-          </w:p>
-          <w:p>
-            <w:pPr>
-              <w:pStyle w:val="style47"/>
+              <w:t xml:space="preserve">Solicita </w:t>
+            </w:r>
+            <w:r>
+              <w:rPr>
+                <w:rFonts w:ascii="Arial Narrow" w:hAnsi="Arial Narrow"/>
+              </w:rPr>
+              <w:t>el</w:t>
+            </w:r>
+            <w:r>
+              <w:rPr>
+                <w:rFonts w:ascii="Arial Narrow" w:hAnsi="Arial Narrow"/>
+              </w:rPr>
+              <w:t xml:space="preserve"> Password actual  y l</w:t>
+            </w:r>
+            <w:r>
+              <w:rPr>
+                <w:rFonts w:ascii="Arial Narrow" w:hAnsi="Arial Narrow"/>
+              </w:rPr>
+              <w:t>e informa al usuario su nuevo Password.</w:t>
+            </w:r>
+          </w:p>
+          <w:p>
+            <w:pPr>
+              <w:pStyle w:val="style52"/>
               <w:numPr>
                 <w:ilvl w:val="0"/>
                 <w:numId w:val="11"/>
@@ -3255,7 +3591,7 @@
         </w:trPr>
         <w:tc>
           <w:tcPr>
-            <w:tcW w:type="dxa" w:w="7610"/>
+            <w:tcW w:type="dxa" w:w="7609"/>
             <w:gridSpan w:val="2"/>
             <w:tcBorders>
               <w:top w:val="none"/>
@@ -3286,7 +3622,7 @@
         </w:trPr>
         <w:tc>
           <w:tcPr>
-            <w:tcW w:type="dxa" w:w="7610"/>
+            <w:tcW w:type="dxa" w:w="7609"/>
             <w:gridSpan w:val="2"/>
             <w:tcBorders>
               <w:top w:val="none"/>
@@ -3298,7 +3634,7 @@
           </w:tcPr>
           <w:p>
             <w:pPr>
-              <w:pStyle w:val="style47"/>
+              <w:pStyle w:val="style52"/>
               <w:spacing w:after="200" w:before="200"/>
               <w:ind w:hanging="0" w:left="0" w:right="0"/>
               <w:contextualSpacing/>
@@ -3307,7 +3643,7 @@
               <w:rPr>
                 <w:rFonts w:ascii="Arial Narrow" w:hAnsi="Arial Narrow"/>
               </w:rPr>
-              <w:t>3.1. La password actual suministrada no es correcta, entonces se informa que no se ha podido realizar el cambio de password.</w:t>
+              <w:t>3.1. La Password actual suministrada no es correcta, entonces se informa que no se ha podido realizar el cambio de Password.</w:t>
             </w:r>
           </w:p>
         </w:tc>
@@ -3342,7 +3678,7 @@
     </w:p>
     <w:p>
       <w:pPr>
-        <w:pStyle w:val="style47"/>
+        <w:pStyle w:val="style52"/>
         <w:numPr>
           <w:ilvl w:val="0"/>
           <w:numId w:val="7"/>
@@ -3364,7 +3700,7 @@
     </w:p>
     <w:p>
       <w:pPr>
-        <w:pStyle w:val="style47"/>
+        <w:pStyle w:val="style52"/>
         <w:numPr>
           <w:ilvl w:val="0"/>
           <w:numId w:val="7"/>
@@ -3386,7 +3722,7 @@
     </w:p>
     <w:p>
       <w:pPr>
-        <w:pStyle w:val="style47"/>
+        <w:pStyle w:val="style52"/>
         <w:numPr>
           <w:ilvl w:val="0"/>
           <w:numId w:val="7"/>
@@ -3408,7 +3744,7 @@
     </w:p>
     <w:p>
       <w:pPr>
-        <w:pStyle w:val="style47"/>
+        <w:pStyle w:val="style52"/>
         <w:numPr>
           <w:ilvl w:val="0"/>
           <w:numId w:val="7"/>
@@ -3430,7 +3766,7 @@
     </w:p>
     <w:p>
       <w:pPr>
-        <w:pStyle w:val="style47"/>
+        <w:pStyle w:val="style52"/>
         <w:numPr>
           <w:ilvl w:val="0"/>
           <w:numId w:val="7"/>
@@ -3465,7 +3801,7 @@
       </w:tblPr>
       <w:tblGrid>
         <w:gridCol w:w="3843"/>
-        <w:gridCol w:w="3767"/>
+        <w:gridCol w:w="3766"/>
       </w:tblGrid>
       <w:tr>
         <w:trPr>
@@ -3498,7 +3834,7 @@
         </w:tc>
         <w:tc>
           <w:tcPr>
-            <w:tcW w:type="dxa" w:w="3767"/>
+            <w:tcW w:type="dxa" w:w="3766"/>
             <w:tcBorders>
               <w:top w:val="none"/>
               <w:left w:val="none"/>
@@ -3539,7 +3875,7 @@
           </w:tcPr>
           <w:p>
             <w:pPr>
-              <w:pStyle w:val="style47"/>
+              <w:pStyle w:val="style52"/>
               <w:numPr>
                 <w:ilvl w:val="0"/>
                 <w:numId w:val="8"/>
@@ -3556,7 +3892,7 @@
           </w:p>
           <w:p>
             <w:pPr>
-              <w:pStyle w:val="style47"/>
+              <w:pStyle w:val="style52"/>
               <w:numPr>
                 <w:ilvl w:val="0"/>
                 <w:numId w:val="8"/>
@@ -3568,6 +3904,40 @@
               <w:rPr>
                 <w:rFonts w:ascii="Arial Narrow" w:hAnsi="Arial Narrow"/>
               </w:rPr>
+              <w:t>Selecciona la Dificultad.</w:t>
+            </w:r>
+          </w:p>
+          <w:p>
+            <w:pPr>
+              <w:pStyle w:val="style52"/>
+              <w:numPr>
+                <w:ilvl w:val="0"/>
+                <w:numId w:val="8"/>
+              </w:numPr>
+              <w:spacing w:after="200" w:before="200"/>
+              <w:contextualSpacing/>
+            </w:pPr>
+            <w:r>
+              <w:rPr>
+                <w:rFonts w:ascii="Arial Narrow" w:hAnsi="Arial Narrow"/>
+              </w:rPr>
+              <w:t>Selecciona el Tema.</w:t>
+            </w:r>
+          </w:p>
+          <w:p>
+            <w:pPr>
+              <w:pStyle w:val="style52"/>
+              <w:numPr>
+                <w:ilvl w:val="0"/>
+                <w:numId w:val="8"/>
+              </w:numPr>
+              <w:spacing w:after="200" w:before="200"/>
+              <w:contextualSpacing/>
+            </w:pPr>
+            <w:r>
+              <w:rPr>
+                <w:rFonts w:ascii="Arial Narrow" w:hAnsi="Arial Narrow"/>
+              </w:rPr>
               <w:t xml:space="preserve"> </w:t>
             </w:r>
             <w:r>
@@ -3580,7 +3950,7 @@
         </w:tc>
         <w:tc>
           <w:tcPr>
-            <w:tcW w:type="dxa" w:w="3767"/>
+            <w:tcW w:type="dxa" w:w="3766"/>
             <w:tcBorders>
               <w:top w:val="none"/>
               <w:left w:val="none"/>
@@ -3625,7 +3995,7 @@
         </w:tc>
         <w:tc>
           <w:tcPr>
-            <w:tcW w:type="dxa" w:w="3767"/>
+            <w:tcW w:type="dxa" w:w="3766"/>
             <w:tcBorders>
               <w:top w:val="none"/>
               <w:left w:val="none"/>
@@ -3636,7 +4006,7 @@
           </w:tcPr>
           <w:p>
             <w:pPr>
-              <w:pStyle w:val="style47"/>
+              <w:pStyle w:val="style52"/>
               <w:numPr>
                 <w:ilvl w:val="0"/>
                 <w:numId w:val="8"/>
@@ -3648,24 +4018,12 @@
               <w:rPr>
                 <w:rFonts w:ascii="Arial Narrow" w:hAnsi="Arial Narrow"/>
               </w:rPr>
-              <w:t xml:space="preserve">Procesa el pedido y pasa al usuario a la cola correpondiente a la </w:t>
-            </w:r>
-            <w:r>
-              <w:rPr>
-                <w:rFonts w:ascii="Arial Narrow" w:hAnsi="Arial Narrow"/>
-              </w:rPr>
-              <w:t>dificultad</w:t>
-            </w:r>
-            <w:r>
-              <w:rPr>
-                <w:rFonts w:ascii="Arial Narrow" w:hAnsi="Arial Narrow"/>
-              </w:rPr>
-              <w:t xml:space="preserve"> seleccionada.</w:t>
-            </w:r>
-          </w:p>
-          <w:p>
-            <w:pPr>
-              <w:pStyle w:val="style47"/>
+              <w:t>Procesa el pedido y pasa al usuario a la cola correspondiente a la dificultad seleccionada.</w:t>
+            </w:r>
+          </w:p>
+          <w:p>
+            <w:pPr>
+              <w:pStyle w:val="style52"/>
               <w:numPr>
                 <w:ilvl w:val="0"/>
                 <w:numId w:val="8"/>
@@ -3688,7 +4046,7 @@
         </w:trPr>
         <w:tc>
           <w:tcPr>
-            <w:tcW w:type="dxa" w:w="7610"/>
+            <w:tcW w:type="dxa" w:w="7609"/>
             <w:gridSpan w:val="2"/>
             <w:tcBorders>
               <w:top w:val="none"/>
@@ -3719,7 +4077,7 @@
         </w:trPr>
         <w:tc>
           <w:tcPr>
-            <w:tcW w:type="dxa" w:w="7610"/>
+            <w:tcW w:type="dxa" w:w="7609"/>
             <w:gridSpan w:val="2"/>
             <w:tcBorders>
               <w:top w:val="none"/>
@@ -3731,7 +4089,7 @@
           </w:tcPr>
           <w:p>
             <w:pPr>
-              <w:pStyle w:val="style47"/>
+              <w:pStyle w:val="style52"/>
               <w:spacing w:after="200" w:before="200"/>
               <w:ind w:hanging="0" w:left="0" w:right="0"/>
               <w:contextualSpacing/>
@@ -3740,13 +4098,7 @@
               <w:rPr>
                 <w:rFonts w:ascii="Arial Narrow" w:hAnsi="Arial Narrow"/>
               </w:rPr>
-              <w:t>3</w:t>
-            </w:r>
-            <w:r>
-              <w:rPr>
-                <w:rFonts w:ascii="Arial Narrow" w:hAnsi="Arial Narrow"/>
-              </w:rPr>
-              <w:t>.1. El sistema detecta que NO hay jugadores en la cola de espera para la dificultad seleccionada, entonces pone al jugador a la espera de la llegada de un rival.</w:t>
+              <w:t>3.1. El sistema detecta que NO hay jugadores en la cola de espera para la dificultad seleccionada, entonces pone al jugador a la espera de la llegada de un rival.</w:t>
             </w:r>
           </w:p>
         </w:tc>
@@ -3768,13 +4120,7 @@
         <w:rPr>
           <w:rFonts w:ascii="Arial Narrow" w:hAnsi="Arial Narrow"/>
         </w:rPr>
-        <w:t>2.</w:t>
-      </w:r>
-      <w:r>
-        <w:rPr>
-          <w:rFonts w:ascii="Arial Narrow" w:hAnsi="Arial Narrow"/>
-        </w:rPr>
-        <w:t>5</w:t>
+        <w:t>2.5</w:t>
       </w:r>
       <w:r>
         <w:rPr>
@@ -3782,20 +4128,12 @@
           <w:b/>
           <w:bCs/>
         </w:rPr>
-        <w:t xml:space="preserve"> </w:t>
-      </w:r>
-      <w:r>
-        <w:rPr>
-          <w:rFonts w:ascii="Arial Narrow" w:hAnsi="Arial Narrow"/>
-          <w:b/>
-          <w:bCs/>
-        </w:rPr>
-        <w:t>REGISTRAR RESULTADOS DEL JUEGO</w:t>
-      </w:r>
-    </w:p>
-    <w:p>
-      <w:pPr>
-        <w:pStyle w:val="style47"/>
+        <w:t xml:space="preserve"> REGISTRAR RESULTADOS DEL JUEGO</w:t>
+      </w:r>
+    </w:p>
+    <w:p>
+      <w:pPr>
+        <w:pStyle w:val="style52"/>
         <w:numPr>
           <w:ilvl w:val="0"/>
           <w:numId w:val="9"/>
@@ -3819,7 +4157,7 @@
     </w:p>
     <w:p>
       <w:pPr>
-        <w:pStyle w:val="style47"/>
+        <w:pStyle w:val="style52"/>
         <w:numPr>
           <w:ilvl w:val="0"/>
           <w:numId w:val="9"/>
@@ -3836,18 +4174,12 @@
         <w:rPr>
           <w:rFonts w:ascii="Arial Narrow" w:hAnsi="Arial Narrow"/>
         </w:rPr>
-        <w:t xml:space="preserve"> </w:t>
-      </w:r>
-      <w:r>
-        <w:rPr>
-          <w:rFonts w:ascii="Arial Narrow" w:hAnsi="Arial Narrow"/>
-        </w:rPr>
-        <w:t>Hay una partida iniciada.</w:t>
-      </w:r>
-    </w:p>
-    <w:p>
-      <w:pPr>
-        <w:pStyle w:val="style47"/>
+        <w:t xml:space="preserve"> Hay una partida iniciada.</w:t>
+      </w:r>
+    </w:p>
+    <w:p>
+      <w:pPr>
+        <w:pStyle w:val="style52"/>
         <w:numPr>
           <w:ilvl w:val="0"/>
           <w:numId w:val="9"/>
@@ -3858,7 +4190,7 @@
           <w:rFonts w:ascii="Arial Narrow" w:hAnsi="Arial Narrow"/>
           <w:b/>
         </w:rPr>
-        <w:t xml:space="preserve">Postcondicion: </w:t>
+        <w:t xml:space="preserve">PostCondicion: </w:t>
       </w:r>
       <w:r>
         <w:rPr>
@@ -3877,7 +4209,7 @@
     </w:p>
     <w:p>
       <w:pPr>
-        <w:pStyle w:val="style47"/>
+        <w:pStyle w:val="style52"/>
         <w:numPr>
           <w:ilvl w:val="0"/>
           <w:numId w:val="9"/>
@@ -3894,24 +4226,12 @@
         <w:rPr>
           <w:rFonts w:ascii="Arial Narrow" w:hAnsi="Arial Narrow"/>
         </w:rPr>
-        <w:t xml:space="preserve"> </w:t>
-      </w:r>
-      <w:r>
-        <w:rPr>
-          <w:rFonts w:ascii="Arial Narrow" w:hAnsi="Arial Narrow"/>
-        </w:rPr>
-        <w:t>Finalizó una partida y se actualiza la BD de los jugadores</w:t>
-      </w:r>
-      <w:r>
-        <w:rPr>
-          <w:rFonts w:ascii="Arial Narrow" w:hAnsi="Arial Narrow"/>
-        </w:rPr>
-        <w:t>.</w:t>
-      </w:r>
-    </w:p>
-    <w:p>
-      <w:pPr>
-        <w:pStyle w:val="style47"/>
+        <w:t xml:space="preserve"> Finalizó una partida y se actualiza la BD de los jugadores.</w:t>
+      </w:r>
+    </w:p>
+    <w:p>
+      <w:pPr>
+        <w:pStyle w:val="style52"/>
         <w:numPr>
           <w:ilvl w:val="0"/>
           <w:numId w:val="9"/>
@@ -3946,7 +4266,7 @@
       </w:tblPr>
       <w:tblGrid>
         <w:gridCol w:w="3652"/>
-        <w:gridCol w:w="3958"/>
+        <w:gridCol w:w="3957"/>
       </w:tblGrid>
       <w:tr>
         <w:trPr>
@@ -3979,7 +4299,7 @@
         </w:tc>
         <w:tc>
           <w:tcPr>
-            <w:tcW w:type="dxa" w:w="3958"/>
+            <w:tcW w:type="dxa" w:w="3957"/>
             <w:tcBorders>
               <w:top w:val="none"/>
               <w:left w:val="none"/>
@@ -4029,7 +4349,7 @@
         </w:tc>
         <w:tc>
           <w:tcPr>
-            <w:tcW w:type="dxa" w:w="3958"/>
+            <w:tcW w:type="dxa" w:w="3957"/>
             <w:tcBorders>
               <w:top w:val="none"/>
               <w:left w:val="none"/>
@@ -4040,7 +4360,7 @@
           </w:tcPr>
           <w:p>
             <w:pPr>
-              <w:pStyle w:val="style47"/>
+              <w:pStyle w:val="style52"/>
               <w:numPr>
                 <w:ilvl w:val="0"/>
                 <w:numId w:val="12"/>
@@ -4052,12 +4372,24 @@
               <w:rPr>
                 <w:rFonts w:ascii="Arial Narrow" w:hAnsi="Arial Narrow"/>
               </w:rPr>
-              <w:t>Detecta que finalizo un partida, verifica el resultado y el motivo de la finalización de la partida.</w:t>
-            </w:r>
-          </w:p>
-          <w:p>
-            <w:pPr>
-              <w:pStyle w:val="style47"/>
+              <w:t>Detecta que finalizo un</w:t>
+            </w:r>
+            <w:r>
+              <w:rPr>
+                <w:rFonts w:ascii="Arial Narrow" w:hAnsi="Arial Narrow"/>
+              </w:rPr>
+              <w:t>a</w:t>
+            </w:r>
+            <w:r>
+              <w:rPr>
+                <w:rFonts w:ascii="Arial Narrow" w:hAnsi="Arial Narrow"/>
+              </w:rPr>
+              <w:t xml:space="preserve"> partida, verifica el resultado y el motivo de la finalización de la partida.</w:t>
+            </w:r>
+          </w:p>
+          <w:p>
+            <w:pPr>
+              <w:pStyle w:val="style52"/>
               <w:numPr>
                 <w:ilvl w:val="0"/>
                 <w:numId w:val="12"/>
@@ -4069,7 +4401,19 @@
               <w:rPr>
                 <w:rFonts w:ascii="Arial Narrow" w:hAnsi="Arial Narrow"/>
               </w:rPr>
-              <w:t xml:space="preserve">Actualiza la BD de los jugadores.   </w:t>
+              <w:t xml:space="preserve">Actualiza la BD de los jugadores, </w:t>
+            </w:r>
+            <w:r>
+              <w:rPr>
+                <w:rFonts w:ascii="Arial Narrow" w:hAnsi="Arial Narrow"/>
+              </w:rPr>
+              <w:t>las opciones son Partida Ganada, Partida Perdida y Partida Abandonada</w:t>
+            </w:r>
+            <w:r>
+              <w:rPr>
+                <w:rFonts w:ascii="Arial Narrow" w:hAnsi="Arial Narrow"/>
+              </w:rPr>
+              <w:t xml:space="preserve">.   </w:t>
             </w:r>
           </w:p>
         </w:tc>
@@ -4080,6 +4424,30 @@
         <w:pStyle w:val="style3"/>
       </w:pPr>
       <w:r>
+        <w:rPr/>
+      </w:r>
+    </w:p>
+    <w:p>
+      <w:pPr>
+        <w:pStyle w:val="style3"/>
+      </w:pPr>
+      <w:r>
+        <w:rPr/>
+      </w:r>
+    </w:p>
+    <w:p>
+      <w:pPr>
+        <w:pStyle w:val="style3"/>
+      </w:pPr>
+      <w:r>
+        <w:rPr/>
+      </w:r>
+    </w:p>
+    <w:p>
+      <w:pPr>
+        <w:pStyle w:val="style3"/>
+      </w:pPr>
+      <w:r>
         <w:rPr>
           <w:rFonts w:ascii="Arial Narrow" w:hAnsi="Arial Narrow"/>
           <w:b/>
@@ -4091,13 +4459,7 @@
         <w:rPr>
           <w:rFonts w:ascii="Arial Narrow" w:hAnsi="Arial Narrow"/>
         </w:rPr>
-        <w:t>2.</w:t>
-      </w:r>
-      <w:r>
-        <w:rPr>
-          <w:rFonts w:ascii="Arial Narrow" w:hAnsi="Arial Narrow"/>
-        </w:rPr>
-        <w:t>6</w:t>
+        <w:t>2.6</w:t>
       </w:r>
       <w:r>
         <w:rPr>
@@ -4105,20 +4467,12 @@
           <w:b/>
           <w:bCs/>
         </w:rPr>
-        <w:t xml:space="preserve"> </w:t>
-      </w:r>
-      <w:r>
-        <w:rPr>
-          <w:rFonts w:ascii="Arial Narrow" w:hAnsi="Arial Narrow"/>
-          <w:b/>
-          <w:bCs/>
-        </w:rPr>
-        <w:t>MOSTRAR ESTADÍSTICAS HISTORICAS</w:t>
-      </w:r>
-    </w:p>
-    <w:p>
-      <w:pPr>
-        <w:pStyle w:val="style47"/>
+        <w:t xml:space="preserve"> MOSTRAR ESTADÍSTICAS HISTORICAS</w:t>
+      </w:r>
+    </w:p>
+    <w:p>
+      <w:pPr>
+        <w:pStyle w:val="style52"/>
         <w:numPr>
           <w:ilvl w:val="0"/>
           <w:numId w:val="9"/>
@@ -4142,7 +4496,7 @@
     </w:p>
     <w:p>
       <w:pPr>
-        <w:pStyle w:val="style47"/>
+        <w:pStyle w:val="style52"/>
         <w:numPr>
           <w:ilvl w:val="0"/>
           <w:numId w:val="9"/>
@@ -4159,18 +4513,12 @@
         <w:rPr>
           <w:rFonts w:ascii="Arial Narrow" w:hAnsi="Arial Narrow"/>
         </w:rPr>
-        <w:t xml:space="preserve"> </w:t>
-      </w:r>
-      <w:r>
-        <w:rPr>
-          <w:rFonts w:ascii="Arial Narrow" w:hAnsi="Arial Narrow"/>
-        </w:rPr>
-        <w:t>El usuario debe estar logueado en el sistema.</w:t>
-      </w:r>
-    </w:p>
-    <w:p>
-      <w:pPr>
-        <w:pStyle w:val="style47"/>
+        <w:t xml:space="preserve"> El usuario debe estar logueado en el sistema.</w:t>
+      </w:r>
+    </w:p>
+    <w:p>
+      <w:pPr>
+        <w:pStyle w:val="style52"/>
         <w:numPr>
           <w:ilvl w:val="0"/>
           <w:numId w:val="9"/>
@@ -4181,24 +4529,18 @@
           <w:rFonts w:ascii="Arial Narrow" w:hAnsi="Arial Narrow"/>
           <w:b/>
         </w:rPr>
-        <w:t>postcondicion:</w:t>
-      </w:r>
-      <w:r>
-        <w:rPr>
-          <w:rFonts w:ascii="Arial Narrow" w:hAnsi="Arial Narrow"/>
-        </w:rPr>
-        <w:t xml:space="preserve"> </w:t>
-      </w:r>
-      <w:r>
-        <w:rPr>
-          <w:rFonts w:ascii="Arial Narrow" w:hAnsi="Arial Narrow"/>
-        </w:rPr>
-        <w:t>Se mostrarará por pantalla las estadísticas del jugador.</w:t>
-      </w:r>
-    </w:p>
-    <w:p>
-      <w:pPr>
-        <w:pStyle w:val="style47"/>
+        <w:t>PostCondicion:</w:t>
+      </w:r>
+      <w:r>
+        <w:rPr>
+          <w:rFonts w:ascii="Arial Narrow" w:hAnsi="Arial Narrow"/>
+        </w:rPr>
+        <w:t xml:space="preserve"> Se mostrará por pantalla las estadísticas del jugador.</w:t>
+      </w:r>
+    </w:p>
+    <w:p>
+      <w:pPr>
+        <w:pStyle w:val="style52"/>
         <w:numPr>
           <w:ilvl w:val="0"/>
           <w:numId w:val="9"/>
@@ -4215,24 +4557,12 @@
         <w:rPr>
           <w:rFonts w:ascii="Arial Narrow" w:hAnsi="Arial Narrow"/>
         </w:rPr>
-        <w:t xml:space="preserve"> </w:t>
-      </w:r>
-      <w:r>
-        <w:rPr>
-          <w:rFonts w:ascii="Arial Narrow" w:hAnsi="Arial Narrow"/>
-        </w:rPr>
-        <w:t>El jugador desea ver sus sus estadísticas</w:t>
-      </w:r>
-      <w:r>
-        <w:rPr>
-          <w:rFonts w:ascii="Arial Narrow" w:hAnsi="Arial Narrow"/>
-        </w:rPr>
-        <w:t>.</w:t>
-      </w:r>
-    </w:p>
-    <w:p>
-      <w:pPr>
-        <w:pStyle w:val="style47"/>
+        <w:t xml:space="preserve"> El jugador desea ver sus sus estadísticas.</w:t>
+      </w:r>
+    </w:p>
+    <w:p>
+      <w:pPr>
+        <w:pStyle w:val="style52"/>
         <w:numPr>
           <w:ilvl w:val="0"/>
           <w:numId w:val="9"/>
@@ -4267,7 +4597,7 @@
       </w:tblPr>
       <w:tblGrid>
         <w:gridCol w:w="3652"/>
-        <w:gridCol w:w="3958"/>
+        <w:gridCol w:w="3957"/>
       </w:tblGrid>
       <w:tr>
         <w:trPr>
@@ -4300,7 +4630,7 @@
         </w:tc>
         <w:tc>
           <w:tcPr>
-            <w:tcW w:type="dxa" w:w="3958"/>
+            <w:tcW w:type="dxa" w:w="3957"/>
             <w:tcBorders>
               <w:top w:val="none"/>
               <w:left w:val="none"/>
@@ -4343,7 +4673,7 @@
             <w:pPr>
               <w:pStyle w:val="style0"/>
               <w:numPr>
-                <w:ilvl w:val="0"/>
+                <w:ilvl w:val="1"/>
                 <w:numId w:val="12"/>
               </w:numPr>
             </w:pPr>
@@ -4390,7 +4720,7 @@
         </w:tc>
         <w:tc>
           <w:tcPr>
-            <w:tcW w:type="dxa" w:w="3958"/>
+            <w:tcW w:type="dxa" w:w="3957"/>
             <w:tcBorders>
               <w:top w:val="none"/>
               <w:left w:val="none"/>
@@ -4401,7 +4731,7 @@
           </w:tcPr>
           <w:p>
             <w:pPr>
-              <w:pStyle w:val="style47"/>
+              <w:pStyle w:val="style52"/>
               <w:spacing w:after="200" w:before="200"/>
               <w:ind w:hanging="0" w:left="0" w:right="0"/>
               <w:contextualSpacing/>
@@ -4421,7 +4751,7 @@
           </w:p>
           <w:p>
             <w:pPr>
-              <w:pStyle w:val="style47"/>
+              <w:pStyle w:val="style52"/>
               <w:spacing w:after="200" w:before="200"/>
               <w:ind w:hanging="0" w:left="360" w:right="0"/>
               <w:contextualSpacing/>
@@ -4432,7 +4762,7 @@
           </w:p>
           <w:p>
             <w:pPr>
-              <w:pStyle w:val="style47"/>
+              <w:pStyle w:val="style52"/>
               <w:spacing w:after="200" w:before="200"/>
               <w:ind w:hanging="0" w:left="360" w:right="0"/>
               <w:contextualSpacing/>
@@ -4443,7 +4773,7 @@
           </w:p>
           <w:p>
             <w:pPr>
-              <w:pStyle w:val="style47"/>
+              <w:pStyle w:val="style52"/>
               <w:spacing w:after="200" w:before="200"/>
               <w:ind w:hanging="0" w:left="360" w:right="0"/>
               <w:contextualSpacing/>
@@ -5650,7 +5980,6 @@
         </w:tabs>
         <w:ind w:hanging="360" w:left="720"/>
       </w:pPr>
-      <w:rPr/>
     </w:lvl>
     <w:lvl w:ilvl="1">
       <w:start w:val="1"/>
@@ -5663,7 +5992,6 @@
         </w:tabs>
         <w:ind w:hanging="360" w:left="1080"/>
       </w:pPr>
-      <w:rPr/>
     </w:lvl>
     <w:lvl w:ilvl="2">
       <w:start w:val="1"/>
@@ -5676,7 +6004,6 @@
         </w:tabs>
         <w:ind w:hanging="360" w:left="1440"/>
       </w:pPr>
-      <w:rPr/>
     </w:lvl>
     <w:lvl w:ilvl="3">
       <w:start w:val="1"/>
@@ -5689,7 +6016,6 @@
         </w:tabs>
         <w:ind w:hanging="360" w:left="1800"/>
       </w:pPr>
-      <w:rPr/>
     </w:lvl>
     <w:lvl w:ilvl="4">
       <w:start w:val="1"/>
@@ -5702,7 +6028,6 @@
         </w:tabs>
         <w:ind w:hanging="360" w:left="2160"/>
       </w:pPr>
-      <w:rPr/>
     </w:lvl>
     <w:lvl w:ilvl="5">
       <w:start w:val="1"/>
@@ -5715,7 +6040,6 @@
         </w:tabs>
         <w:ind w:hanging="360" w:left="2520"/>
       </w:pPr>
-      <w:rPr/>
     </w:lvl>
     <w:lvl w:ilvl="6">
       <w:start w:val="1"/>
@@ -5728,7 +6052,6 @@
         </w:tabs>
         <w:ind w:hanging="360" w:left="2880"/>
       </w:pPr>
-      <w:rPr/>
     </w:lvl>
     <w:lvl w:ilvl="7">
       <w:start w:val="1"/>
@@ -5741,7 +6064,6 @@
         </w:tabs>
         <w:ind w:hanging="360" w:left="3240"/>
       </w:pPr>
-      <w:rPr/>
     </w:lvl>
     <w:lvl w:ilvl="8">
       <w:start w:val="1"/>
@@ -5754,7 +6076,6 @@
         </w:tabs>
         <w:ind w:hanging="360" w:left="3600"/>
       </w:pPr>
-      <w:rPr/>
     </w:lvl>
   </w:abstractNum>
   <w:abstractNum w:abstractNumId="13">
@@ -6197,14 +6518,51 @@
     </w:rPr>
   </w:style>
   <w:style w:styleId="style40" w:type="character">
+    <w:name w:val="ListLabel 20"/>
+    <w:next w:val="style40"/>
+    <w:rPr>
+      <w:rFonts w:cs="Wingdings"/>
+      <w:sz w:val="22"/>
+    </w:rPr>
+  </w:style>
+  <w:style w:styleId="style41" w:type="character">
+    <w:name w:val="ListLabel 21"/>
+    <w:next w:val="style41"/>
+    <w:rPr>
+      <w:rFonts w:cs="Courier New"/>
+    </w:rPr>
+  </w:style>
+  <w:style w:styleId="style42" w:type="character">
+    <w:name w:val="ListLabel 22"/>
+    <w:next w:val="style42"/>
+    <w:rPr>
+      <w:rFonts w:cs="Wingdings"/>
+    </w:rPr>
+  </w:style>
+  <w:style w:styleId="style43" w:type="character">
+    <w:name w:val="ListLabel 23"/>
+    <w:next w:val="style43"/>
+    <w:rPr>
+      <w:rFonts w:cs="Symbol"/>
+    </w:rPr>
+  </w:style>
+  <w:style w:styleId="style44" w:type="character">
+    <w:name w:val="ListLabel 24"/>
+    <w:next w:val="style44"/>
+    <w:rPr>
+      <w:rFonts w:cs="Symbol"/>
+      <w:sz w:val="22"/>
+    </w:rPr>
+  </w:style>
+  <w:style w:styleId="style45" w:type="character">
     <w:name w:val="Símbolos de numeración"/>
-    <w:next w:val="style40"/>
+    <w:next w:val="style45"/>
     <w:rPr/>
   </w:style>
-  <w:style w:styleId="style41" w:type="paragraph">
+  <w:style w:styleId="style46" w:type="paragraph">
     <w:name w:val="Encabezado"/>
     <w:basedOn w:val="style0"/>
-    <w:next w:val="style42"/>
+    <w:next w:val="style47"/>
     <w:pPr>
       <w:keepNext/>
       <w:spacing w:after="120" w:before="240"/>
@@ -6216,29 +6574,29 @@
       <w:szCs w:val="28"/>
     </w:rPr>
   </w:style>
-  <w:style w:styleId="style42" w:type="paragraph">
+  <w:style w:styleId="style47" w:type="paragraph">
     <w:name w:val="Cuerpo de texto"/>
     <w:basedOn w:val="style0"/>
-    <w:next w:val="style42"/>
+    <w:next w:val="style47"/>
     <w:pPr>
       <w:spacing w:after="120" w:before="0"/>
       <w:contextualSpacing w:val="false"/>
     </w:pPr>
     <w:rPr/>
   </w:style>
-  <w:style w:styleId="style43" w:type="paragraph">
+  <w:style w:styleId="style48" w:type="paragraph">
     <w:name w:val="Lista"/>
-    <w:basedOn w:val="style42"/>
-    <w:next w:val="style43"/>
+    <w:basedOn w:val="style47"/>
+    <w:next w:val="style48"/>
     <w:pPr/>
     <w:rPr>
       <w:rFonts w:cs="Lohit Hindi"/>
     </w:rPr>
   </w:style>
-  <w:style w:styleId="style44" w:type="paragraph">
+  <w:style w:styleId="style49" w:type="paragraph">
     <w:name w:val="Etiqueta"/>
     <w:basedOn w:val="style0"/>
-    <w:next w:val="style44"/>
+    <w:next w:val="style49"/>
     <w:pPr>
       <w:suppressLineNumbers/>
       <w:spacing w:after="120" w:before="120"/>
@@ -6252,10 +6610,10 @@
       <w:szCs w:val="24"/>
     </w:rPr>
   </w:style>
-  <w:style w:styleId="style45" w:type="paragraph">
+  <w:style w:styleId="style50" w:type="paragraph">
     <w:name w:val="Índice"/>
     <w:basedOn w:val="style0"/>
-    <w:next w:val="style45"/>
+    <w:next w:val="style50"/>
     <w:pPr>
       <w:suppressLineNumbers/>
     </w:pPr>
@@ -6263,20 +6621,20 @@
       <w:rFonts w:cs="Lohit Hindi"/>
     </w:rPr>
   </w:style>
-  <w:style w:styleId="style46" w:type="paragraph">
+  <w:style w:styleId="style51" w:type="paragraph">
     <w:name w:val="Quote"/>
     <w:basedOn w:val="style0"/>
-    <w:next w:val="style46"/>
+    <w:next w:val="style51"/>
     <w:pPr/>
     <w:rPr>
       <w:i/>
       <w:iCs/>
     </w:rPr>
   </w:style>
-  <w:style w:styleId="style47" w:type="paragraph">
+  <w:style w:styleId="style52" w:type="paragraph">
     <w:name w:val="List Paragraph"/>
     <w:basedOn w:val="style0"/>
-    <w:next w:val="style47"/>
+    <w:next w:val="style52"/>
     <w:pPr>
       <w:spacing w:after="200" w:before="200"/>
       <w:ind w:hanging="0" w:left="720" w:right="0"/>
@@ -6284,19 +6642,19 @@
     </w:pPr>
     <w:rPr/>
   </w:style>
-  <w:style w:styleId="style48" w:type="paragraph">
+  <w:style w:styleId="style53" w:type="paragraph">
     <w:name w:val="Contenido de la tabla"/>
     <w:basedOn w:val="style0"/>
-    <w:next w:val="style48"/>
+    <w:next w:val="style53"/>
     <w:pPr>
       <w:suppressLineNumbers/>
     </w:pPr>
     <w:rPr/>
   </w:style>
-  <w:style w:styleId="style49" w:type="paragraph">
+  <w:style w:styleId="style54" w:type="paragraph">
     <w:name w:val="Encabezado de la tabla"/>
-    <w:basedOn w:val="style48"/>
-    <w:next w:val="style49"/>
+    <w:basedOn w:val="style53"/>
+    <w:next w:val="style54"/>
     <w:pPr>
       <w:jc w:val="center"/>
     </w:pPr>

</xml_diff>